<commit_message>
Nearly working articy populator
</commit_message>
<xml_diff>
--- a/test_files/ChapterLeviesFeast.docx
+++ b/test_files/ChapterLeviesFeast.docx
@@ -810,6 +810,14 @@
     </w:p>
     <w:p>
       <w:pPr>
+        <w:pStyle w:val="Statement"/>
+      </w:pPr>
+      <w:r>
+        <w:t>- SET Flag_test == true</w:t>
+      </w:r>
+    </w:p>
+    <w:p>
+      <w:pPr>
         <w:pStyle w:val="Speaker"/>
       </w:pPr>
       <w:r>
@@ -1116,23 +1124,6 @@
       </w:r>
       <w:r>
         <w:t>B-Street_Aaron-Dialog01</w:t>
-      </w:r>
-    </w:p>
-    <w:p>
-      <w:pPr>
-        <w:pStyle w:val="Statement"/>
-      </w:pPr>
-      <w:r>
-        <w:t>- *</w:t>
-      </w:r>
-      <w:r>
-        <w:t>B-Street_Aaron-Beckons-Scri</w:t>
-      </w:r>
-      <w:r>
-        <w:t>p</w:t>
-      </w:r>
-      <w:r>
-        <w:t>tedEvent</w:t>
       </w:r>
     </w:p>
     <w:p>
@@ -2093,6 +2084,7 @@
   <w:style w:type="character" w:default="1" w:styleId="DefaultParagraphFont">
     <w:name w:val="Default Paragraph Font"/>
     <w:uiPriority w:val="1"/>
+    <w:semiHidden/>
     <w:unhideWhenUsed/>
   </w:style>
   <w:style w:type="table" w:default="1" w:styleId="TableNormal">

</xml_diff>

<commit_message>
better error reporting, works on windows
</commit_message>
<xml_diff>
--- a/test_files/ChapterLeviesFeast.docx
+++ b/test_files/ChapterLeviesFeast.docx
@@ -116,21 +116,8 @@
         <w:pStyle w:val="Description"/>
       </w:pPr>
       <w:r>
-        <w:t xml:space="preserve">Description: </w:t>
-      </w:r>
-      <w:proofErr w:type="spellStart"/>
-      <w:r>
-        <w:t>bla</w:t>
-      </w:r>
-      <w:proofErr w:type="spellEnd"/>
-      <w:r>
-        <w:t xml:space="preserve"> </w:t>
-      </w:r>
-      <w:proofErr w:type="spellStart"/>
-      <w:r>
-        <w:t>bla</w:t>
-      </w:r>
-      <w:proofErr w:type="spellEnd"/>
+        <w:t>Description: bla bla</w:t>
+      </w:r>
     </w:p>
     <w:p>
       <w:r>
@@ -215,7 +202,15 @@
         <w:pStyle w:val="Option"/>
       </w:pPr>
       <w:r>
-        <w:t>Θ Eavesdrop at the booth</w:t>
+        <w:rPr>
+          <w:rFonts w:ascii="Consolas" w:hAnsi="Consolas" w:cs="Consolas"/>
+          <w:szCs w:val="24"/>
+          <w:shd w:val="clear" w:color="auto" w:fill="E8F2FE"/>
+        </w:rPr>
+        <w:t>Θ</w:t>
+      </w:r>
+      <w:r>
+        <w:t xml:space="preserve"> Eavesdrop at the booth</w:t>
       </w:r>
     </w:p>
     <w:p>
@@ -231,7 +226,15 @@
         <w:pStyle w:val="Option"/>
       </w:pPr>
       <w:r>
-        <w:t>Θ Talk to people at bo</w:t>
+        <w:rPr>
+          <w:rFonts w:ascii="Consolas" w:hAnsi="Consolas" w:cs="Consolas"/>
+          <w:szCs w:val="24"/>
+          <w:shd w:val="clear" w:color="auto" w:fill="E8F2FE"/>
+        </w:rPr>
+        <w:t>Θ</w:t>
+      </w:r>
+      <w:r>
+        <w:t xml:space="preserve"> Talk to people at bo</w:t>
       </w:r>
       <w:r>
         <w:t>o</w:t>
@@ -330,27 +333,13 @@
         <w:t>Θ</w:t>
       </w:r>
       <w:r>
-        <w:t xml:space="preserve"> (Leave the market and go to the Street leading to Levies house)</w:t>
-      </w:r>
-      <w:r>
-        <w:t xml:space="preserve"> </w:t>
+        <w:t xml:space="preserve"> (Leave the market and go to the Street leading to Levies house) </w:t>
       </w:r>
       <w:r>
         <w:t>As BEN is halfway to the gate, AARON bumps into him.</w:t>
       </w:r>
       <w:r>
-        <w:t xml:space="preserve"> {</w:t>
-      </w:r>
-      <w:proofErr w:type="spellStart"/>
-      <w:r>
-        <w:t>ArronBump</w:t>
-      </w:r>
-      <w:proofErr w:type="spellEnd"/>
-      <w:r>
-        <w:t>}</w:t>
-      </w:r>
-      <w:r>
-        <w:t xml:space="preserve"> </w:t>
+        <w:t xml:space="preserve"> {ArronBump} </w:t>
       </w:r>
     </w:p>
     <w:p>
@@ -378,15 +367,7 @@
         <w:pStyle w:val="InternalReference"/>
       </w:pPr>
       <w:r>
-        <w:t>§A-</w:t>
-      </w:r>
-      <w:proofErr w:type="spellStart"/>
-      <w:r>
-        <w:t>Market_Zealot</w:t>
-      </w:r>
-      <w:proofErr w:type="spellEnd"/>
-      <w:r>
-        <w:t>-Take-Scarf</w:t>
+        <w:t>§A-Market_Zealot-Take-Scarf</w:t>
       </w:r>
     </w:p>
     <w:p>
@@ -420,15 +401,7 @@
       </w:pPr>
       <w:r>
         <w:lastRenderedPageBreak/>
-        <w:t>§A-</w:t>
-      </w:r>
-      <w:proofErr w:type="spellStart"/>
-      <w:r>
-        <w:t>Market_Zealot</w:t>
-      </w:r>
-      <w:proofErr w:type="spellEnd"/>
-      <w:r>
-        <w:t>-End</w:t>
+        <w:t>§A-Market_Zealot-End</w:t>
       </w:r>
     </w:p>
     <w:p>
@@ -1417,15 +1390,7 @@
         <w:pStyle w:val="DialogLine"/>
       </w:pPr>
       <w:r>
-        <w:t xml:space="preserve">Give it to a man called </w:t>
-      </w:r>
-      <w:proofErr w:type="spellStart"/>
-      <w:r>
-        <w:t>Hezion</w:t>
-      </w:r>
-      <w:proofErr w:type="spellEnd"/>
-      <w:r>
-        <w:t>. He’s one of Levi’s dinner guests. Another one who’s grown fat off the sweat of your brow.</w:t>
+        <w:t>Give it to a man called Hezion. He’s one of Levi’s dinner guests. Another one who’s grown fat off the sweat of your brow.</w:t>
       </w:r>
     </w:p>
     <w:p>
@@ -1581,15 +1546,7 @@
         <w:t>►</w:t>
       </w:r>
       <w:r>
-        <w:t xml:space="preserve"> A-</w:t>
-      </w:r>
-      <w:proofErr w:type="spellStart"/>
-      <w:r>
-        <w:t>Market_Zealot</w:t>
-      </w:r>
-      <w:proofErr w:type="spellEnd"/>
-      <w:r>
-        <w:t>-Take-Scarf</w:t>
+        <w:t xml:space="preserve"> A-Market_Zealot-Take-Scarf</w:t>
       </w:r>
     </w:p>
     <w:p>
@@ -1643,15 +1600,7 @@
         <w:t>►</w:t>
       </w:r>
       <w:r>
-        <w:t xml:space="preserve"> A-</w:t>
-      </w:r>
-      <w:proofErr w:type="spellStart"/>
-      <w:r>
-        <w:t>Market_Zealot</w:t>
-      </w:r>
-      <w:proofErr w:type="spellEnd"/>
-      <w:r>
-        <w:t>-End</w:t>
+        <w:t xml:space="preserve"> A-Market_Zealot-End</w:t>
       </w:r>
     </w:p>
     <w:p/>
@@ -1699,16 +1648,11 @@
         <w:pStyle w:val="InternalReference"/>
       </w:pPr>
       <w:r>
-        <w:t>§B-</w:t>
-      </w:r>
-      <w:proofErr w:type="spellStart"/>
-      <w:r>
-        <w:t>Street_</w:t>
+        <w:t>§B-Street_</w:t>
       </w:r>
       <w:r>
         <w:t>ChooseWhatToDo</w:t>
       </w:r>
-      <w:proofErr w:type="spellEnd"/>
     </w:p>
     <w:p>
       <w:pPr>
@@ -1725,11 +1669,9 @@
       <w:r>
         <w:t>Θ Talk to Aaron {</w:t>
       </w:r>
-      <w:proofErr w:type="spellStart"/>
       <w:r>
         <w:t>CXI:Aaron:Talk</w:t>
       </w:r>
-      <w:proofErr w:type="spellEnd"/>
       <w:r>
         <w:t>}</w:t>
       </w:r>
@@ -1758,11 +1700,9 @@
       <w:r>
         <w:t>Θ Approach Elias {</w:t>
       </w:r>
-      <w:proofErr w:type="spellStart"/>
       <w:r>
         <w:t>STE:F-Gate:ApproachElias</w:t>
       </w:r>
-      <w:proofErr w:type="spellEnd"/>
       <w:r>
         <w:t>}</w:t>
       </w:r>
@@ -1794,11 +1734,9 @@
       <w:r>
         <w:t>Θ Approach Elias {</w:t>
       </w:r>
-      <w:proofErr w:type="spellStart"/>
       <w:r>
         <w:t>STE:F-Gate:ApproachElias</w:t>
       </w:r>
-      <w:proofErr w:type="spellEnd"/>
       <w:r>
         <w:t>}</w:t>
       </w:r>
@@ -1827,19 +1765,15 @@
       <w:r>
         <w:t xml:space="preserve">Θ Take </w:t>
       </w:r>
-      <w:proofErr w:type="spellStart"/>
       <w:r>
         <w:t>Foodbasket</w:t>
       </w:r>
-      <w:proofErr w:type="spellEnd"/>
       <w:r>
         <w:t xml:space="preserve"> {</w:t>
       </w:r>
-      <w:proofErr w:type="spellStart"/>
       <w:r>
         <w:t>STE:F-Gate:FoodBasketTaken</w:t>
       </w:r>
-      <w:proofErr w:type="spellEnd"/>
       <w:r>
         <w:t>}</w:t>
       </w:r>
@@ -1953,7 +1887,6 @@
       <w:r>
         <w:t xml:space="preserve">IF </w:t>
       </w:r>
-      <w:proofErr w:type="spellStart"/>
       <w:r>
         <w:t>LevisFeastCore</w:t>
       </w:r>
@@ -1961,11 +1894,7 @@
         <w:t>.</w:t>
       </w:r>
       <w:r>
-        <w:t>Flag_Zealot</w:t>
-      </w:r>
-      <w:proofErr w:type="spellEnd"/>
-      <w:r>
-        <w:t xml:space="preserve"> == true</w:t>
+        <w:t>Flag_Zealot == true</w:t>
       </w:r>
     </w:p>
     <w:p>
@@ -2145,21 +2074,8 @@
         <w:t>►</w:t>
       </w:r>
       <w:r>
-        <w:t xml:space="preserve"> B-</w:t>
-      </w:r>
-      <w:proofErr w:type="spellStart"/>
-      <w:r>
-        <w:t>Street_Aaron</w:t>
-      </w:r>
-      <w:proofErr w:type="spellEnd"/>
-      <w:r>
-        <w:t>-Runs-Off-</w:t>
-      </w:r>
-      <w:proofErr w:type="spellStart"/>
-      <w:r>
-        <w:t>ScriptedEvent</w:t>
-      </w:r>
-      <w:proofErr w:type="spellEnd"/>
+        <w:t xml:space="preserve"> B-Street_Aaron-Runs-Off-ScriptedEvent</w:t>
+      </w:r>
     </w:p>
     <w:p>
       <w:pPr>
@@ -2182,6 +2098,9 @@
       </w:r>
     </w:p>
     <w:p>
+      <w:r>
+        <w:t xml:space="preserve">Description: </w:t>
+      </w:r>
       <w:r>
         <w:t>Aaron walks off around the back of the house.</w:t>
       </w:r>
@@ -3390,6 +3309,25 @@
 </file>
 
 <file path=customXml/item1.xml><?xml version="1.0" encoding="utf-8"?>
+<b:Sources xmlns:b="http://schemas.openxmlformats.org/officeDocument/2006/bibliography" xmlns="http://schemas.openxmlformats.org/officeDocument/2006/bibliography" SelectedStyle="\APASixthEditionOfficeOnline.xsl" StyleName="APA" Version="6"/>
+</file>
+
+<file path=customXml/item2.xml><?xml version="1.0" encoding="utf-8"?>
+<p:properties xmlns:p="http://schemas.microsoft.com/office/2006/metadata/properties" xmlns:xsi="http://www.w3.org/2001/XMLSchema-instance" xmlns:pc="http://schemas.microsoft.com/office/infopath/2007/PartnerControls">
+  <documentManagement/>
+</p:properties>
+</file>
+
+<file path=customXml/item3.xml><?xml version="1.0" encoding="utf-8"?>
+<?mso-contentType ?>
+<FormTemplates xmlns="http://schemas.microsoft.com/sharepoint/v3/contenttype/forms">
+  <Display>DocumentLibraryForm</Display>
+  <Edit>DocumentLibraryForm</Edit>
+  <New>DocumentLibraryForm</New>
+</FormTemplates>
+</file>
+
+<file path=customXml/item4.xml><?xml version="1.0" encoding="utf-8"?>
 <ct:contentTypeSchema xmlns:ct="http://schemas.microsoft.com/office/2006/metadata/contentType" xmlns:ma="http://schemas.microsoft.com/office/2006/metadata/properties/metaAttributes" ct:_="" ma:_="" ma:contentTypeName="Dokument" ma:contentTypeID="0x010100470187719F733B4099935F6FA52D7087" ma:contentTypeVersion="11" ma:contentTypeDescription="Ein neues Dokument erstellen." ma:contentTypeScope="" ma:versionID="d51477ca30a4640f6c4c88653ec00002">
   <xsd:schema xmlns:xsd="http://www.w3.org/2001/XMLSchema" xmlns:xs="http://www.w3.org/2001/XMLSchema" xmlns:p="http://schemas.microsoft.com/office/2006/metadata/properties" xmlns:ns3="9886f1d6-3d53-44e1-b149-c2cb11483b3e" xmlns:ns4="e687ad52-6056-459c-bc8a-fffdabdba03b" targetNamespace="http://schemas.microsoft.com/office/2006/metadata/properties" ma:root="true" ma:fieldsID="dea612dccb7cf4bc70e386bfbaeda6b0" ns3:_="" ns4:_="">
     <xsd:import namespace="9886f1d6-3d53-44e1-b149-c2cb11483b3e"/>
@@ -3600,26 +3538,32 @@
 </ct:contentTypeSchema>
 </file>
 
-<file path=customXml/item2.xml><?xml version="1.0" encoding="utf-8"?>
-<b:Sources xmlns:b="http://schemas.openxmlformats.org/officeDocument/2006/bibliography" xmlns="http://schemas.openxmlformats.org/officeDocument/2006/bibliography" SelectedStyle="\APASixthEditionOfficeOnline.xsl" StyleName="APA" Version="6"/>
+<file path=customXml/itemProps1.xml><?xml version="1.0" encoding="utf-8"?>
+<ds:datastoreItem xmlns:ds="http://schemas.openxmlformats.org/officeDocument/2006/customXml" ds:itemID="{2549292F-158D-4F5F-8386-497D2D2A67EE}">
+  <ds:schemaRefs>
+    <ds:schemaRef ds:uri="http://schemas.openxmlformats.org/officeDocument/2006/bibliography"/>
+  </ds:schemaRefs>
+</ds:datastoreItem>
 </file>
 
-<file path=customXml/item3.xml><?xml version="1.0" encoding="utf-8"?>
-<p:properties xmlns:p="http://schemas.microsoft.com/office/2006/metadata/properties" xmlns:xsi="http://www.w3.org/2001/XMLSchema-instance" xmlns:pc="http://schemas.microsoft.com/office/infopath/2007/PartnerControls">
-  <documentManagement/>
-</p:properties>
+<file path=customXml/itemProps2.xml><?xml version="1.0" encoding="utf-8"?>
+<ds:datastoreItem xmlns:ds="http://schemas.openxmlformats.org/officeDocument/2006/customXml" ds:itemID="{DE4BB6C7-7169-416A-B191-8410CEF57F91}">
+  <ds:schemaRefs>
+    <ds:schemaRef ds:uri="http://schemas.microsoft.com/office/2006/metadata/properties"/>
+    <ds:schemaRef ds:uri="http://schemas.microsoft.com/office/infopath/2007/PartnerControls"/>
+  </ds:schemaRefs>
+</ds:datastoreItem>
 </file>
 
-<file path=customXml/item4.xml><?xml version="1.0" encoding="utf-8"?>
-<?mso-contentType ?>
-<FormTemplates xmlns="http://schemas.microsoft.com/sharepoint/v3/contenttype/forms">
-  <Display>DocumentLibraryForm</Display>
-  <Edit>DocumentLibraryForm</Edit>
-  <New>DocumentLibraryForm</New>
-</FormTemplates>
+<file path=customXml/itemProps3.xml><?xml version="1.0" encoding="utf-8"?>
+<ds:datastoreItem xmlns:ds="http://schemas.openxmlformats.org/officeDocument/2006/customXml" ds:itemID="{C7C149EE-41AA-4081-8BD5-91EDE07169CF}">
+  <ds:schemaRefs>
+    <ds:schemaRef ds:uri="http://schemas.microsoft.com/sharepoint/v3/contenttype/forms"/>
+  </ds:schemaRefs>
+</ds:datastoreItem>
 </file>
 
-<file path=customXml/itemProps1.xml><?xml version="1.0" encoding="utf-8"?>
+<file path=customXml/itemProps4.xml><?xml version="1.0" encoding="utf-8"?>
 <ds:datastoreItem xmlns:ds="http://schemas.openxmlformats.org/officeDocument/2006/customXml" ds:itemID="{2C1545E2-CEE3-491F-B1C5-5C4FF4461D57}">
   <ds:schemaRefs>
     <ds:schemaRef ds:uri="http://schemas.microsoft.com/office/2006/metadata/contentType"/>
@@ -3636,29 +3580,4 @@
     <ds:schemaRef ds:uri="http://schemas.microsoft.com/internal/obd"/>
   </ds:schemaRefs>
 </ds:datastoreItem>
-</file>
-
-<file path=customXml/itemProps2.xml><?xml version="1.0" encoding="utf-8"?>
-<ds:datastoreItem xmlns:ds="http://schemas.openxmlformats.org/officeDocument/2006/customXml" ds:itemID="{2549292F-158D-4F5F-8386-497D2D2A67EE}">
-  <ds:schemaRefs>
-    <ds:schemaRef ds:uri="http://schemas.openxmlformats.org/officeDocument/2006/bibliography"/>
-  </ds:schemaRefs>
-</ds:datastoreItem>
-</file>
-
-<file path=customXml/itemProps3.xml><?xml version="1.0" encoding="utf-8"?>
-<ds:datastoreItem xmlns:ds="http://schemas.openxmlformats.org/officeDocument/2006/customXml" ds:itemID="{DE4BB6C7-7169-416A-B191-8410CEF57F91}">
-  <ds:schemaRefs>
-    <ds:schemaRef ds:uri="http://schemas.microsoft.com/office/2006/metadata/properties"/>
-    <ds:schemaRef ds:uri="http://schemas.microsoft.com/office/infopath/2007/PartnerControls"/>
-  </ds:schemaRefs>
-</ds:datastoreItem>
-</file>
-
-<file path=customXml/itemProps4.xml><?xml version="1.0" encoding="utf-8"?>
-<ds:datastoreItem xmlns:ds="http://schemas.openxmlformats.org/officeDocument/2006/customXml" ds:itemID="{C7C149EE-41AA-4081-8BD5-91EDE07169CF}">
-  <ds:schemaRefs>
-    <ds:schemaRef ds:uri="http://schemas.microsoft.com/sharepoint/v3/contenttype/forms"/>
-  </ds:schemaRefs>
-</ds:datastoreItem>
 </file>
</xml_diff>

<commit_message>
Bug fixes and checks
</commit_message>
<xml_diff>
--- a/test_files/ChapterLeviesFeast.docx
+++ b/test_files/ChapterLeviesFeast.docx
@@ -14,17 +14,6 @@
       </w:r>
       <w:r>
         <w:t>Feast</w:t>
-      </w:r>
-    </w:p>
-    <w:p>
-      <w:pPr>
-        <w:pStyle w:val="Description"/>
-      </w:pPr>
-      <w:r>
-        <w:t xml:space="preserve">Description: </w:t>
-      </w:r>
-      <w:r>
-        <w:t>Blab la</w:t>
       </w:r>
     </w:p>
     <w:p>
@@ -71,6 +60,14 @@
     </w:p>
     <w:p>
       <w:pPr>
+        <w:pStyle w:val="Description"/>
+      </w:pPr>
+      <w:r>
+        <w:t>DESCRIPTION Blab la</w:t>
+      </w:r>
+    </w:p>
+    <w:p>
+      <w:pPr>
         <w:pStyle w:val="Statement"/>
       </w:pPr>
       <w:r>
@@ -109,14 +106,6 @@
       <w:r>
         <w:lastRenderedPageBreak/>
         <w:t>*Section A-Market</w:t>
-      </w:r>
-    </w:p>
-    <w:p>
-      <w:pPr>
-        <w:pStyle w:val="Description"/>
-      </w:pPr>
-      <w:r>
-        <w:t>Description: bla bla</w:t>
       </w:r>
     </w:p>
     <w:p>
@@ -163,6 +152,17 @@
     </w:p>
     <w:p>
       <w:pPr>
+        <w:pStyle w:val="Description"/>
+      </w:pPr>
+      <w:r>
+        <w:t>DESCRIPTION</w:t>
+      </w:r>
+      <w:r>
+        <w:t xml:space="preserve"> bla bla</w:t>
+      </w:r>
+    </w:p>
+    <w:p>
+      <w:pPr>
         <w:pStyle w:val="Statement"/>
       </w:pPr>
       <w:r>
@@ -333,7 +333,7 @@
         <w:t>Θ</w:t>
       </w:r>
       <w:r>
-        <w:t xml:space="preserve"> (Leave the market and go to the Street leading to Levies house) </w:t>
+        <w:t xml:space="preserve"> </w:t>
       </w:r>
       <w:r>
         <w:t>As BEN is halfway to the gate, AARON bumps into him.</w:t>
@@ -451,7 +451,10 @@
         <w:pStyle w:val="Description"/>
       </w:pPr>
       <w:r>
-        <w:t>Description: Levi is not at his booth. There are: PASSERS-BY, some of them stopping to look at the booth</w:t>
+        <w:t>DESCRIPTION</w:t>
+      </w:r>
+      <w:r>
+        <w:t xml:space="preserve"> Levi is not at his booth. There are: PASSERS-BY, some of them stopping to look at the booth</w:t>
       </w:r>
       <w:r>
         <w:t xml:space="preserve">. </w:t>
@@ -549,7 +552,10 @@
         <w:pStyle w:val="Description"/>
       </w:pPr>
       <w:r>
-        <w:t>Description: Ben talks with o</w:t>
+        <w:t>DESCRIPTION</w:t>
+      </w:r>
+      <w:r>
+        <w:t xml:space="preserve"> Ben talks with o</w:t>
       </w:r>
       <w:r>
         <w:t>ne of the men in the queue</w:t>
@@ -650,7 +656,10 @@
         <w:pStyle w:val="Description"/>
       </w:pPr>
       <w:r>
-        <w:t xml:space="preserve">Description: </w:t>
+        <w:t>DESCRIPTION</w:t>
+      </w:r>
+      <w:r>
+        <w:t xml:space="preserve"> </w:t>
       </w:r>
       <w:r>
         <w:t>GABRIEL arrives</w:t>
@@ -724,19 +733,31 @@
         </w:rPr>
         <w:t>BEN</w:t>
       </w:r>
-    </w:p>
-    <w:p>
-      <w:pPr>
-        <w:pStyle w:val="DialogLine"/>
-        <w:rPr>
-          <w:lang w:val="en-US"/>
-        </w:rPr>
-      </w:pPr>
-      <w:r>
-        <w:rPr>
-          <w:lang w:val="en-US"/>
-        </w:rPr>
-        <w:t>Right here (shows him)</w:t>
+      <w:r>
+        <w:rPr>
+          <w:lang w:val="en-US"/>
+        </w:rPr>
+        <w:t xml:space="preserve"> </w:t>
+      </w:r>
+      <w:r>
+        <w:rPr>
+          <w:lang w:val="en-US"/>
+        </w:rPr>
+        <w:t>(shows him)</w:t>
+      </w:r>
+    </w:p>
+    <w:p>
+      <w:pPr>
+        <w:pStyle w:val="DialogLine"/>
+        <w:rPr>
+          <w:lang w:val="en-US"/>
+        </w:rPr>
+      </w:pPr>
+      <w:r>
+        <w:rPr>
+          <w:lang w:val="en-US"/>
+        </w:rPr>
+        <w:t xml:space="preserve">Right here </w:t>
       </w:r>
     </w:p>
     <w:p>
@@ -948,19 +969,31 @@
         </w:rPr>
         <w:t>GABRIEL</w:t>
       </w:r>
-    </w:p>
-    <w:p>
-      <w:pPr>
-        <w:pStyle w:val="DialogLine"/>
-        <w:rPr>
-          <w:lang w:val="en-US"/>
-        </w:rPr>
-      </w:pPr>
-      <w:r>
-        <w:rPr>
-          <w:lang w:val="en-US"/>
-        </w:rPr>
-        <w:t>(annoyed) No misery justifies to collaborate, and he is not here, and you surely don’t want to go into his tainted house</w:t>
+      <w:r>
+        <w:rPr>
+          <w:lang w:val="en-US"/>
+        </w:rPr>
+        <w:t xml:space="preserve"> </w:t>
+      </w:r>
+      <w:r>
+        <w:rPr>
+          <w:lang w:val="en-US"/>
+        </w:rPr>
+        <w:t>(annoyed)</w:t>
+      </w:r>
+    </w:p>
+    <w:p>
+      <w:pPr>
+        <w:pStyle w:val="DialogLine"/>
+        <w:rPr>
+          <w:lang w:val="en-US"/>
+        </w:rPr>
+      </w:pPr>
+      <w:r>
+        <w:rPr>
+          <w:lang w:val="en-US"/>
+        </w:rPr>
+        <w:t>No misery justifies to collaborate, and he is not here, and you surely don’t want to go into his tainted house</w:t>
       </w:r>
       <w:r>
         <w:rPr>
@@ -1615,7 +1648,10 @@
     </w:p>
     <w:p>
       <w:r>
-        <w:t xml:space="preserve">Description: </w:t>
+        <w:t>DESCRIPTION</w:t>
+      </w:r>
+      <w:r>
+        <w:t xml:space="preserve"> </w:t>
       </w:r>
       <w:r>
         <w:t>Ben walks along the street to Levi’s house. The major-domo ELIAS is standing at the gate</w:t>
@@ -2099,7 +2135,10 @@
     </w:p>
     <w:p>
       <w:r>
-        <w:t xml:space="preserve">Description: </w:t>
+        <w:t>DESCRIPTION</w:t>
+      </w:r>
+      <w:r>
+        <w:t xml:space="preserve"> </w:t>
       </w:r>
       <w:r>
         <w:t>Aaron walks off around the back of the house.</w:t>
@@ -2147,7 +2186,10 @@
     </w:p>
     <w:p>
       <w:r>
-        <w:t>Description: Aaron beckons Ben to follow him around the back of the house</w:t>
+        <w:t>DESCRIPTION</w:t>
+      </w:r>
+      <w:r>
+        <w:t xml:space="preserve"> Aaron beckons Ben to follow him around the back of the house</w:t>
       </w:r>
     </w:p>
     <w:p>
@@ -3309,7 +3351,12 @@
 </file>
 
 <file path=customXml/item1.xml><?xml version="1.0" encoding="utf-8"?>
-<b:Sources xmlns:b="http://schemas.openxmlformats.org/officeDocument/2006/bibliography" xmlns="http://schemas.openxmlformats.org/officeDocument/2006/bibliography" SelectedStyle="\APASixthEditionOfficeOnline.xsl" StyleName="APA" Version="6"/>
+<?mso-contentType ?>
+<FormTemplates xmlns="http://schemas.microsoft.com/sharepoint/v3/contenttype/forms">
+  <Display>DocumentLibraryForm</Display>
+  <Edit>DocumentLibraryForm</Edit>
+  <New>DocumentLibraryForm</New>
+</FormTemplates>
 </file>
 
 <file path=customXml/item2.xml><?xml version="1.0" encoding="utf-8"?>
@@ -3319,12 +3366,7 @@
 </file>
 
 <file path=customXml/item3.xml><?xml version="1.0" encoding="utf-8"?>
-<?mso-contentType ?>
-<FormTemplates xmlns="http://schemas.microsoft.com/sharepoint/v3/contenttype/forms">
-  <Display>DocumentLibraryForm</Display>
-  <Edit>DocumentLibraryForm</Edit>
-  <New>DocumentLibraryForm</New>
-</FormTemplates>
+<b:Sources xmlns:b="http://schemas.openxmlformats.org/officeDocument/2006/bibliography" xmlns="http://schemas.openxmlformats.org/officeDocument/2006/bibliography" SelectedStyle="\APASixthEditionOfficeOnline.xsl" StyleName="APA" Version="6"/>
 </file>
 
 <file path=customXml/item4.xml><?xml version="1.0" encoding="utf-8"?>
@@ -3539,9 +3581,9 @@
 </file>
 
 <file path=customXml/itemProps1.xml><?xml version="1.0" encoding="utf-8"?>
-<ds:datastoreItem xmlns:ds="http://schemas.openxmlformats.org/officeDocument/2006/customXml" ds:itemID="{2549292F-158D-4F5F-8386-497D2D2A67EE}">
+<ds:datastoreItem xmlns:ds="http://schemas.openxmlformats.org/officeDocument/2006/customXml" ds:itemID="{C7C149EE-41AA-4081-8BD5-91EDE07169CF}">
   <ds:schemaRefs>
-    <ds:schemaRef ds:uri="http://schemas.openxmlformats.org/officeDocument/2006/bibliography"/>
+    <ds:schemaRef ds:uri="http://schemas.microsoft.com/sharepoint/v3/contenttype/forms"/>
   </ds:schemaRefs>
 </ds:datastoreItem>
 </file>
@@ -3556,9 +3598,9 @@
 </file>
 
 <file path=customXml/itemProps3.xml><?xml version="1.0" encoding="utf-8"?>
-<ds:datastoreItem xmlns:ds="http://schemas.openxmlformats.org/officeDocument/2006/customXml" ds:itemID="{C7C149EE-41AA-4081-8BD5-91EDE07169CF}">
+<ds:datastoreItem xmlns:ds="http://schemas.openxmlformats.org/officeDocument/2006/customXml" ds:itemID="{2549292F-158D-4F5F-8386-497D2D2A67EE}">
   <ds:schemaRefs>
-    <ds:schemaRef ds:uri="http://schemas.microsoft.com/sharepoint/v3/contenttype/forms"/>
+    <ds:schemaRef ds:uri="http://schemas.openxmlformats.org/officeDocument/2006/bibliography"/>
   </ds:schemaRefs>
 </ds:datastoreItem>
 </file>

</xml_diff>